<commit_message>
Update Readme. Comment out serial startup to allow standalone operation.
</commit_message>
<xml_diff>
--- a/Instrument template.docx
+++ b/Instrument template.docx
@@ -1428,28 +1428,6 @@
                 <w:szCs w:val="36"/>
               </w:rPr>
             </w:pPr>
-            <w:r>
-              <w:rPr>
-                <w:sz w:val="36"/>
-                <w:szCs w:val="36"/>
-              </w:rPr>
-              <w:t>Volume</w:t>
-            </w:r>
-          </w:p>
-          <w:p>
-            <w:pPr>
-              <w:rPr>
-                <w:sz w:val="36"/>
-                <w:szCs w:val="36"/>
-              </w:rPr>
-            </w:pPr>
-            <w:r>
-              <w:rPr>
-                <w:sz w:val="36"/>
-                <w:szCs w:val="36"/>
-              </w:rPr>
-              <w:t>Down</w:t>
-            </w:r>
           </w:p>
         </w:tc>
         <w:tc>
@@ -1463,28 +1441,6 @@
                 <w:szCs w:val="36"/>
               </w:rPr>
             </w:pPr>
-            <w:r>
-              <w:rPr>
-                <w:sz w:val="36"/>
-                <w:szCs w:val="36"/>
-              </w:rPr>
-              <w:t>Volume</w:t>
-            </w:r>
-          </w:p>
-          <w:p>
-            <w:pPr>
-              <w:rPr>
-                <w:sz w:val="36"/>
-                <w:szCs w:val="36"/>
-              </w:rPr>
-            </w:pPr>
-            <w:r>
-              <w:rPr>
-                <w:sz w:val="36"/>
-                <w:szCs w:val="36"/>
-              </w:rPr>
-              <w:t>Up</w:t>
-            </w:r>
           </w:p>
         </w:tc>
       </w:tr>
@@ -1503,63 +1459,6 @@
           <w:szCs w:val="36"/>
         </w:rPr>
         <w:t>Effects</w:t>
-      </w:r>
-      <w:r>
-        <w:rPr>
-          <w:sz w:val="36"/>
-          <w:szCs w:val="36"/>
-        </w:rPr>
-        <w:tab/>
-      </w:r>
-      <w:r>
-        <w:rPr>
-          <w:sz w:val="36"/>
-          <w:szCs w:val="36"/>
-        </w:rPr>
-        <w:tab/>
-      </w:r>
-      <w:r>
-        <w:rPr>
-          <w:sz w:val="36"/>
-          <w:szCs w:val="36"/>
-        </w:rPr>
-        <w:tab/>
-      </w:r>
-      <w:r>
-        <w:rPr>
-          <w:sz w:val="36"/>
-          <w:szCs w:val="36"/>
-        </w:rPr>
-        <w:tab/>
-      </w:r>
-      <w:r>
-        <w:rPr>
-          <w:sz w:val="36"/>
-          <w:szCs w:val="36"/>
-        </w:rPr>
-        <w:tab/>
-      </w:r>
-      <w:r>
-        <w:rPr>
-          <w:sz w:val="36"/>
-          <w:szCs w:val="36"/>
-        </w:rPr>
-        <w:tab/>
-      </w:r>
-      <w:r>
-        <w:rPr>
-          <w:sz w:val="36"/>
-          <w:szCs w:val="36"/>
-        </w:rPr>
-        <w:tab/>
-      </w:r>
-      <w:r>
-        <w:rPr>
-          <w:sz w:val="36"/>
-          <w:szCs w:val="36"/>
-        </w:rPr>
-        <w:tab/>
-        <w:t xml:space="preserve">   Volume Control</w:t>
       </w:r>
     </w:p>
     <w:p>

</xml_diff>